<commit_message>
Fully filled size documentation
</commit_message>
<xml_diff>
--- a/SizesDocumentation.docx
+++ b/SizesDocumentation.docx
@@ -668,6 +668,72 @@
     </w:p>
     <w:p>
       <w:pPr>
+        <w:pStyle w:val="ListParagraph"/>
+        <w:numPr>
+          <w:ilvl w:val="1"/>
+          <w:numId w:val="1"/>
+        </w:numPr>
+        <w:rPr>
+          <w:rFonts w:ascii="TH SarabunPSK" w:hAnsi="TH SarabunPSK" w:cs="TH SarabunPSK"/>
+          <w:sz w:val="32"/>
+          <w:szCs w:val="32"/>
+        </w:rPr>
+      </w:pPr>
+      <w:r>
+        <w:rPr>
+          <w:rFonts w:ascii="TH SarabunPSK" w:hAnsi="TH SarabunPSK" w:cs="TH SarabunPSK"/>
+          <w:sz w:val="32"/>
+          <w:szCs w:val="32"/>
+        </w:rPr>
+        <w:t>Pearl</w:t>
+      </w:r>
+    </w:p>
+    <w:p>
+      <w:pPr>
+        <w:pStyle w:val="ListParagraph"/>
+        <w:numPr>
+          <w:ilvl w:val="2"/>
+          <w:numId w:val="1"/>
+        </w:numPr>
+        <w:rPr>
+          <w:rFonts w:ascii="TH SarabunPSK" w:hAnsi="TH SarabunPSK" w:cs="TH SarabunPSK"/>
+          <w:sz w:val="32"/>
+          <w:szCs w:val="32"/>
+        </w:rPr>
+      </w:pPr>
+      <w:r>
+        <w:rPr>
+          <w:rFonts w:ascii="TH SarabunPSK" w:hAnsi="TH SarabunPSK" w:cs="TH SarabunPSK"/>
+          <w:sz w:val="32"/>
+          <w:szCs w:val="32"/>
+        </w:rPr>
+        <w:t>Width: 35</w:t>
+      </w:r>
+    </w:p>
+    <w:p>
+      <w:pPr>
+        <w:pStyle w:val="ListParagraph"/>
+        <w:numPr>
+          <w:ilvl w:val="2"/>
+          <w:numId w:val="1"/>
+        </w:numPr>
+        <w:rPr>
+          <w:rFonts w:ascii="TH SarabunPSK" w:hAnsi="TH SarabunPSK" w:cs="TH SarabunPSK"/>
+          <w:sz w:val="32"/>
+          <w:szCs w:val="32"/>
+        </w:rPr>
+      </w:pPr>
+      <w:r>
+        <w:rPr>
+          <w:rFonts w:ascii="TH SarabunPSK" w:hAnsi="TH SarabunPSK" w:cs="TH SarabunPSK"/>
+          <w:sz w:val="32"/>
+          <w:szCs w:val="32"/>
+        </w:rPr>
+        <w:t>Height: 35</w:t>
+      </w:r>
+    </w:p>
+    <w:p>
+      <w:pPr>
         <w:rPr>
           <w:rFonts w:ascii="TH SarabunPSK" w:hAnsi="TH SarabunPSK" w:cs="TH SarabunPSK"/>
           <w:sz w:val="32"/>
@@ -1177,6 +1243,205 @@
           <w:numId w:val="1"/>
         </w:numPr>
         <w:rPr>
+          <w:rFonts w:ascii="TH SarabunPSK" w:hAnsi="TH SarabunPSK" w:cs="TH SarabunPSK"/>
+          <w:sz w:val="32"/>
+          <w:szCs w:val="32"/>
+        </w:rPr>
+      </w:pPr>
+      <w:r>
+        <w:rPr>
+          <w:rFonts w:ascii="TH SarabunPSK" w:hAnsi="TH SarabunPSK" w:cs="TH SarabunPSK"/>
+          <w:sz w:val="32"/>
+          <w:szCs w:val="32"/>
+        </w:rPr>
+        <w:t>Height: 66</w:t>
+      </w:r>
+    </w:p>
+    <w:p>
+      <w:pPr>
+        <w:pStyle w:val="ListParagraph"/>
+        <w:numPr>
+          <w:ilvl w:val="0"/>
+          <w:numId w:val="1"/>
+        </w:numPr>
+        <w:rPr>
+          <w:rFonts w:ascii="TH SarabunPSK" w:hAnsi="TH SarabunPSK" w:cs="TH SarabunPSK"/>
+          <w:sz w:val="32"/>
+          <w:szCs w:val="32"/>
+        </w:rPr>
+      </w:pPr>
+      <w:r>
+        <w:rPr>
+          <w:rFonts w:ascii="TH SarabunPSK" w:hAnsi="TH SarabunPSK" w:cs="TH SarabunPSK"/>
+          <w:sz w:val="32"/>
+          <w:szCs w:val="32"/>
+        </w:rPr>
+        <w:t>Guppy Cruncher</w:t>
+      </w:r>
+    </w:p>
+    <w:p>
+      <w:pPr>
+        <w:pStyle w:val="ListParagraph"/>
+        <w:numPr>
+          <w:ilvl w:val="1"/>
+          <w:numId w:val="1"/>
+        </w:numPr>
+        <w:rPr>
+          <w:rFonts w:ascii="TH SarabunPSK" w:hAnsi="TH SarabunPSK" w:cs="TH SarabunPSK"/>
+          <w:sz w:val="32"/>
+          <w:szCs w:val="32"/>
+        </w:rPr>
+      </w:pPr>
+      <w:r>
+        <w:rPr>
+          <w:rFonts w:ascii="TH SarabunPSK" w:hAnsi="TH SarabunPSK" w:cs="TH SarabunPSK"/>
+          <w:sz w:val="32"/>
+          <w:szCs w:val="32"/>
+        </w:rPr>
+        <w:lastRenderedPageBreak/>
+        <w:t>Width: 66</w:t>
+      </w:r>
+    </w:p>
+    <w:p>
+      <w:pPr>
+        <w:pStyle w:val="ListParagraph"/>
+        <w:numPr>
+          <w:ilvl w:val="1"/>
+          <w:numId w:val="1"/>
+        </w:numPr>
+        <w:rPr>
+          <w:rFonts w:ascii="TH SarabunPSK" w:hAnsi="TH SarabunPSK" w:cs="TH SarabunPSK"/>
+          <w:sz w:val="32"/>
+          <w:szCs w:val="32"/>
+        </w:rPr>
+      </w:pPr>
+      <w:r>
+        <w:rPr>
+          <w:rFonts w:ascii="TH SarabunPSK" w:hAnsi="TH SarabunPSK" w:cs="TH SarabunPSK"/>
+          <w:sz w:val="32"/>
+          <w:szCs w:val="32"/>
+        </w:rPr>
+        <w:t>Height: 69</w:t>
+      </w:r>
+    </w:p>
+    <w:p>
+      <w:pPr>
+        <w:pStyle w:val="ListParagraph"/>
+        <w:numPr>
+          <w:ilvl w:val="0"/>
+          <w:numId w:val="1"/>
+        </w:numPr>
+        <w:rPr>
+          <w:rFonts w:ascii="TH SarabunPSK" w:hAnsi="TH SarabunPSK" w:cs="TH SarabunPSK"/>
+          <w:sz w:val="32"/>
+          <w:szCs w:val="32"/>
+        </w:rPr>
+      </w:pPr>
+      <w:r>
+        <w:rPr>
+          <w:rFonts w:ascii="TH SarabunPSK" w:hAnsi="TH SarabunPSK" w:cs="TH SarabunPSK"/>
+          <w:sz w:val="32"/>
+          <w:szCs w:val="32"/>
+        </w:rPr>
+        <w:t>Beetle Catcher</w:t>
+      </w:r>
+    </w:p>
+    <w:p>
+      <w:pPr>
+        <w:pStyle w:val="ListParagraph"/>
+        <w:numPr>
+          <w:ilvl w:val="1"/>
+          <w:numId w:val="1"/>
+        </w:numPr>
+        <w:rPr>
+          <w:rFonts w:ascii="TH SarabunPSK" w:hAnsi="TH SarabunPSK" w:cs="TH SarabunPSK"/>
+          <w:sz w:val="32"/>
+          <w:szCs w:val="32"/>
+        </w:rPr>
+      </w:pPr>
+      <w:r>
+        <w:rPr>
+          <w:rFonts w:ascii="TH SarabunPSK" w:hAnsi="TH SarabunPSK" w:cs="TH SarabunPSK"/>
+          <w:sz w:val="32"/>
+          <w:szCs w:val="32"/>
+        </w:rPr>
+        <w:t>Width: 67</w:t>
+      </w:r>
+    </w:p>
+    <w:p>
+      <w:pPr>
+        <w:pStyle w:val="ListParagraph"/>
+        <w:numPr>
+          <w:ilvl w:val="1"/>
+          <w:numId w:val="1"/>
+        </w:numPr>
+        <w:rPr>
+          <w:rFonts w:ascii="TH SarabunPSK" w:hAnsi="TH SarabunPSK" w:cs="TH SarabunPSK"/>
+          <w:sz w:val="32"/>
+          <w:szCs w:val="32"/>
+        </w:rPr>
+      </w:pPr>
+      <w:r>
+        <w:rPr>
+          <w:rFonts w:ascii="TH SarabunPSK" w:hAnsi="TH SarabunPSK" w:cs="TH SarabunPSK"/>
+          <w:sz w:val="32"/>
+          <w:szCs w:val="32"/>
+        </w:rPr>
+        <w:t>Height: 74</w:t>
+      </w:r>
+    </w:p>
+    <w:p>
+      <w:pPr>
+        <w:pStyle w:val="ListParagraph"/>
+        <w:numPr>
+          <w:ilvl w:val="0"/>
+          <w:numId w:val="1"/>
+        </w:numPr>
+        <w:rPr>
+          <w:rFonts w:ascii="TH SarabunPSK" w:hAnsi="TH SarabunPSK" w:cs="TH SarabunPSK"/>
+          <w:sz w:val="32"/>
+          <w:szCs w:val="32"/>
+        </w:rPr>
+      </w:pPr>
+      <w:r>
+        <w:rPr>
+          <w:rFonts w:ascii="TH SarabunPSK" w:hAnsi="TH SarabunPSK" w:cs="TH SarabunPSK"/>
+          <w:sz w:val="32"/>
+          <w:szCs w:val="32"/>
+        </w:rPr>
+        <w:t>Ultravore</w:t>
+      </w:r>
+    </w:p>
+    <w:p>
+      <w:pPr>
+        <w:pStyle w:val="ListParagraph"/>
+        <w:numPr>
+          <w:ilvl w:val="1"/>
+          <w:numId w:val="1"/>
+        </w:numPr>
+        <w:rPr>
+          <w:rFonts w:ascii="TH SarabunPSK" w:hAnsi="TH SarabunPSK" w:cs="TH SarabunPSK"/>
+          <w:sz w:val="32"/>
+          <w:szCs w:val="32"/>
+        </w:rPr>
+      </w:pPr>
+      <w:r>
+        <w:rPr>
+          <w:rFonts w:ascii="TH SarabunPSK" w:hAnsi="TH SarabunPSK" w:cs="TH SarabunPSK"/>
+          <w:sz w:val="32"/>
+          <w:szCs w:val="32"/>
+        </w:rPr>
+        <w:t>Width: 143</w:t>
+      </w:r>
+    </w:p>
+    <w:p>
+      <w:pPr>
+        <w:pStyle w:val="ListParagraph"/>
+        <w:numPr>
+          <w:ilvl w:val="1"/>
+          <w:numId w:val="1"/>
+        </w:numPr>
+        <w:rPr>
           <w:rFonts w:ascii="TH SarabunPSK" w:hAnsi="TH SarabunPSK" w:cs="TH SarabunPSK" w:hint="cs"/>
           <w:sz w:val="32"/>
           <w:szCs w:val="32"/>
@@ -1188,7 +1453,7 @@
           <w:sz w:val="32"/>
           <w:szCs w:val="32"/>
         </w:rPr>
-        <w:t>Height: 66</w:t>
+        <w:t>Height: 103</w:t>
       </w:r>
     </w:p>
     <w:sectPr>

</xml_diff>

<commit_message>
Changed sizes of units
</commit_message>
<xml_diff>
--- a/SizesDocumentation.docx
+++ b/SizesDocumentation.docx
@@ -1343,7 +1343,15 @@
           <w:sz w:val="32"/>
           <w:szCs w:val="32"/>
         </w:rPr>
-        <w:t>Beetle Catcher</w:t>
+        <w:t xml:space="preserve">Beetle </w:t>
+      </w:r>
+      <w:r>
+        <w:rPr>
+          <w:rFonts w:ascii="TH SarabunPSK" w:hAnsi="TH SarabunPSK" w:cs="TH SarabunPSK"/>
+          <w:sz w:val="32"/>
+          <w:szCs w:val="32"/>
+        </w:rPr>
+        <w:t>Muncher</w:t>
       </w:r>
     </w:p>
     <w:p>
@@ -1442,6 +1450,226 @@
           <w:numId w:val="1"/>
         </w:numPr>
         <w:rPr>
+          <w:rFonts w:ascii="TH SarabunPSK" w:hAnsi="TH SarabunPSK" w:cs="TH SarabunPSK"/>
+          <w:sz w:val="32"/>
+          <w:szCs w:val="32"/>
+        </w:rPr>
+      </w:pPr>
+      <w:r>
+        <w:rPr>
+          <w:rFonts w:ascii="TH SarabunPSK" w:hAnsi="TH SarabunPSK" w:cs="TH SarabunPSK"/>
+          <w:sz w:val="32"/>
+          <w:szCs w:val="32"/>
+        </w:rPr>
+        <w:t>Height: 103</w:t>
+      </w:r>
+    </w:p>
+    <w:p>
+      <w:pPr>
+        <w:pStyle w:val="ListParagraph"/>
+        <w:numPr>
+          <w:ilvl w:val="0"/>
+          <w:numId w:val="1"/>
+        </w:numPr>
+        <w:rPr>
+          <w:rFonts w:ascii="TH SarabunPSK" w:hAnsi="TH SarabunPSK" w:cs="TH SarabunPSK"/>
+          <w:sz w:val="32"/>
+          <w:szCs w:val="32"/>
+        </w:rPr>
+      </w:pPr>
+      <w:r>
+        <w:rPr>
+          <w:rFonts w:ascii="TH SarabunPSK" w:hAnsi="TH SarabunPSK" w:cs="TH SarabunPSK"/>
+          <w:sz w:val="32"/>
+          <w:szCs w:val="32"/>
+        </w:rPr>
+        <w:t>Breeder</w:t>
+      </w:r>
+    </w:p>
+    <w:p>
+      <w:pPr>
+        <w:pStyle w:val="ListParagraph"/>
+        <w:numPr>
+          <w:ilvl w:val="1"/>
+          <w:numId w:val="1"/>
+        </w:numPr>
+        <w:rPr>
+          <w:rFonts w:ascii="TH SarabunPSK" w:hAnsi="TH SarabunPSK" w:cs="TH SarabunPSK"/>
+          <w:sz w:val="32"/>
+          <w:szCs w:val="32"/>
+        </w:rPr>
+      </w:pPr>
+      <w:r>
+        <w:rPr>
+          <w:rFonts w:ascii="TH SarabunPSK" w:hAnsi="TH SarabunPSK" w:cs="TH SarabunPSK"/>
+          <w:sz w:val="32"/>
+          <w:szCs w:val="32"/>
+        </w:rPr>
+        <w:t>Baby</w:t>
+      </w:r>
+    </w:p>
+    <w:p>
+      <w:pPr>
+        <w:pStyle w:val="ListParagraph"/>
+        <w:numPr>
+          <w:ilvl w:val="2"/>
+          <w:numId w:val="1"/>
+        </w:numPr>
+        <w:rPr>
+          <w:rFonts w:ascii="TH SarabunPSK" w:hAnsi="TH SarabunPSK" w:cs="TH SarabunPSK"/>
+          <w:sz w:val="32"/>
+          <w:szCs w:val="32"/>
+        </w:rPr>
+      </w:pPr>
+      <w:r>
+        <w:rPr>
+          <w:rFonts w:ascii="TH SarabunPSK" w:hAnsi="TH SarabunPSK" w:cs="TH SarabunPSK"/>
+          <w:sz w:val="32"/>
+          <w:szCs w:val="32"/>
+        </w:rPr>
+        <w:t>Width: 46</w:t>
+      </w:r>
+    </w:p>
+    <w:p>
+      <w:pPr>
+        <w:pStyle w:val="ListParagraph"/>
+        <w:numPr>
+          <w:ilvl w:val="2"/>
+          <w:numId w:val="1"/>
+        </w:numPr>
+        <w:rPr>
+          <w:rFonts w:ascii="TH SarabunPSK" w:hAnsi="TH SarabunPSK" w:cs="TH SarabunPSK"/>
+          <w:sz w:val="32"/>
+          <w:szCs w:val="32"/>
+        </w:rPr>
+      </w:pPr>
+      <w:r>
+        <w:rPr>
+          <w:rFonts w:ascii="TH SarabunPSK" w:hAnsi="TH SarabunPSK" w:cs="TH SarabunPSK"/>
+          <w:sz w:val="32"/>
+          <w:szCs w:val="32"/>
+        </w:rPr>
+        <w:t>Height: 42</w:t>
+      </w:r>
+    </w:p>
+    <w:p>
+      <w:pPr>
+        <w:pStyle w:val="ListParagraph"/>
+        <w:numPr>
+          <w:ilvl w:val="1"/>
+          <w:numId w:val="1"/>
+        </w:numPr>
+        <w:rPr>
+          <w:rFonts w:ascii="TH SarabunPSK" w:hAnsi="TH SarabunPSK" w:cs="TH SarabunPSK"/>
+          <w:sz w:val="32"/>
+          <w:szCs w:val="32"/>
+        </w:rPr>
+      </w:pPr>
+      <w:r>
+        <w:rPr>
+          <w:rFonts w:ascii="TH SarabunPSK" w:hAnsi="TH SarabunPSK" w:cs="TH SarabunPSK"/>
+          <w:sz w:val="32"/>
+          <w:szCs w:val="32"/>
+        </w:rPr>
+        <w:t>Medium</w:t>
+      </w:r>
+    </w:p>
+    <w:p>
+      <w:pPr>
+        <w:pStyle w:val="ListParagraph"/>
+        <w:numPr>
+          <w:ilvl w:val="2"/>
+          <w:numId w:val="1"/>
+        </w:numPr>
+        <w:rPr>
+          <w:rFonts w:ascii="TH SarabunPSK" w:hAnsi="TH SarabunPSK" w:cs="TH SarabunPSK"/>
+          <w:sz w:val="32"/>
+          <w:szCs w:val="32"/>
+        </w:rPr>
+      </w:pPr>
+      <w:r>
+        <w:rPr>
+          <w:rFonts w:ascii="TH SarabunPSK" w:hAnsi="TH SarabunPSK" w:cs="TH SarabunPSK"/>
+          <w:sz w:val="32"/>
+          <w:szCs w:val="32"/>
+        </w:rPr>
+        <w:t>Width: 61</w:t>
+      </w:r>
+    </w:p>
+    <w:p>
+      <w:pPr>
+        <w:pStyle w:val="ListParagraph"/>
+        <w:numPr>
+          <w:ilvl w:val="2"/>
+          <w:numId w:val="1"/>
+        </w:numPr>
+        <w:rPr>
+          <w:rFonts w:ascii="TH SarabunPSK" w:hAnsi="TH SarabunPSK" w:cs="TH SarabunPSK"/>
+          <w:sz w:val="32"/>
+          <w:szCs w:val="32"/>
+        </w:rPr>
+      </w:pPr>
+      <w:r>
+        <w:rPr>
+          <w:rFonts w:ascii="TH SarabunPSK" w:hAnsi="TH SarabunPSK" w:cs="TH SarabunPSK"/>
+          <w:sz w:val="32"/>
+          <w:szCs w:val="32"/>
+        </w:rPr>
+        <w:t>Height: 52</w:t>
+      </w:r>
+    </w:p>
+    <w:p>
+      <w:pPr>
+        <w:pStyle w:val="ListParagraph"/>
+        <w:numPr>
+          <w:ilvl w:val="1"/>
+          <w:numId w:val="1"/>
+        </w:numPr>
+        <w:rPr>
+          <w:rFonts w:ascii="TH SarabunPSK" w:hAnsi="TH SarabunPSK" w:cs="TH SarabunPSK"/>
+          <w:sz w:val="32"/>
+          <w:szCs w:val="32"/>
+        </w:rPr>
+      </w:pPr>
+      <w:r>
+        <w:rPr>
+          <w:rFonts w:ascii="TH SarabunPSK" w:hAnsi="TH SarabunPSK" w:cs="TH SarabunPSK"/>
+          <w:sz w:val="32"/>
+          <w:szCs w:val="32"/>
+        </w:rPr>
+        <w:t>Adult</w:t>
+      </w:r>
+    </w:p>
+    <w:p>
+      <w:pPr>
+        <w:pStyle w:val="ListParagraph"/>
+        <w:numPr>
+          <w:ilvl w:val="2"/>
+          <w:numId w:val="1"/>
+        </w:numPr>
+        <w:rPr>
+          <w:rFonts w:ascii="TH SarabunPSK" w:hAnsi="TH SarabunPSK" w:cs="TH SarabunPSK"/>
+          <w:sz w:val="32"/>
+          <w:szCs w:val="32"/>
+        </w:rPr>
+      </w:pPr>
+      <w:r>
+        <w:rPr>
+          <w:rFonts w:ascii="TH SarabunPSK" w:hAnsi="TH SarabunPSK" w:cs="TH SarabunPSK"/>
+          <w:sz w:val="32"/>
+          <w:szCs w:val="32"/>
+        </w:rPr>
+        <w:t>Width: 65</w:t>
+      </w:r>
+    </w:p>
+    <w:p>
+      <w:pPr>
+        <w:pStyle w:val="ListParagraph"/>
+        <w:numPr>
+          <w:ilvl w:val="2"/>
+          <w:numId w:val="1"/>
+        </w:numPr>
+        <w:rPr>
           <w:rFonts w:ascii="TH SarabunPSK" w:hAnsi="TH SarabunPSK" w:cs="TH SarabunPSK" w:hint="cs"/>
           <w:sz w:val="32"/>
           <w:szCs w:val="32"/>
@@ -1453,7 +1681,7 @@
           <w:sz w:val="32"/>
           <w:szCs w:val="32"/>
         </w:rPr>
-        <w:t>Height: 103</w:t>
+        <w:t>Height: 62</w:t>
       </w:r>
     </w:p>
     <w:sectPr>

</xml_diff>

<commit_message>
SoundManager assets more complete
</commit_message>
<xml_diff>
--- a/SizesDocumentation.docx
+++ b/SizesDocumentation.docx
@@ -948,6 +948,80 @@
     </w:p>
     <w:p>
       <w:pPr>
+        <w:pStyle w:val="ListParagraph"/>
+        <w:numPr>
+          <w:ilvl w:val="1"/>
+          <w:numId w:val="1"/>
+        </w:numPr>
+        <w:rPr>
+          <w:rFonts w:ascii="TH SarabunPSK" w:hAnsi="TH SarabunPSK" w:cs="TH SarabunPSK"/>
+          <w:sz w:val="32"/>
+          <w:szCs w:val="32"/>
+        </w:rPr>
+      </w:pPr>
+      <w:r>
+        <w:rPr>
+          <w:rFonts w:ascii="TH SarabunPSK" w:hAnsi="TH SarabunPSK" w:cs="TH SarabunPSK"/>
+          <w:sz w:val="32"/>
+          <w:szCs w:val="32"/>
+        </w:rPr>
+        <w:t>Treasure Chest</w:t>
+      </w:r>
+    </w:p>
+    <w:p>
+      <w:pPr>
+        <w:pStyle w:val="ListParagraph"/>
+        <w:numPr>
+          <w:ilvl w:val="2"/>
+          <w:numId w:val="1"/>
+        </w:numPr>
+        <w:rPr>
+          <w:rFonts w:ascii="TH SarabunPSK" w:hAnsi="TH SarabunPSK" w:cs="TH SarabunPSK"/>
+          <w:sz w:val="32"/>
+          <w:szCs w:val="32"/>
+        </w:rPr>
+      </w:pPr>
+      <w:r>
+        <w:rPr>
+          <w:rFonts w:ascii="TH SarabunPSK" w:hAnsi="TH SarabunPSK" w:cs="TH SarabunPSK"/>
+          <w:sz w:val="32"/>
+          <w:szCs w:val="32"/>
+        </w:rPr>
+        <w:t>Width: 45</w:t>
+      </w:r>
+    </w:p>
+    <w:p>
+      <w:pPr>
+        <w:pStyle w:val="ListParagraph"/>
+        <w:numPr>
+          <w:ilvl w:val="2"/>
+          <w:numId w:val="1"/>
+        </w:numPr>
+        <w:rPr>
+          <w:rFonts w:ascii="TH SarabunPSK" w:hAnsi="TH SarabunPSK" w:cs="TH SarabunPSK"/>
+          <w:sz w:val="32"/>
+          <w:szCs w:val="32"/>
+        </w:rPr>
+      </w:pPr>
+      <w:r>
+        <w:rPr>
+          <w:rFonts w:ascii="TH SarabunPSK" w:hAnsi="TH SarabunPSK" w:cs="TH SarabunPSK"/>
+          <w:sz w:val="32"/>
+          <w:szCs w:val="32"/>
+        </w:rPr>
+        <w:t xml:space="preserve">Height: </w:t>
+      </w:r>
+      <w:r>
+        <w:rPr>
+          <w:rFonts w:ascii="TH SarabunPSK" w:hAnsi="TH SarabunPSK" w:cs="TH SarabunPSK"/>
+          <w:sz w:val="32"/>
+          <w:szCs w:val="32"/>
+        </w:rPr>
+        <w:t>45</w:t>
+      </w:r>
+    </w:p>
+    <w:p>
+      <w:pPr>
         <w:rPr>
           <w:rFonts w:ascii="TH SarabunPSK" w:hAnsi="TH SarabunPSK" w:cs="TH SarabunPSK"/>
           <w:sz w:val="32"/>
@@ -1248,6 +1322,7 @@
           <w:sz w:val="32"/>
           <w:szCs w:val="32"/>
         </w:rPr>
+        <w:lastRenderedPageBreak/>
         <w:t>Width: 34</w:t>
       </w:r>
     </w:p>
@@ -1314,565 +1389,565 @@
           <w:sz w:val="32"/>
           <w:szCs w:val="32"/>
         </w:rPr>
+        <w:t>Width: 8</w:t>
+      </w:r>
+    </w:p>
+    <w:p>
+      <w:pPr>
+        <w:pStyle w:val="ListParagraph"/>
+        <w:numPr>
+          <w:ilvl w:val="1"/>
+          <w:numId w:val="1"/>
+        </w:numPr>
+        <w:rPr>
+          <w:rFonts w:ascii="TH SarabunPSK" w:hAnsi="TH SarabunPSK" w:cs="TH SarabunPSK"/>
+          <w:sz w:val="32"/>
+          <w:szCs w:val="32"/>
+        </w:rPr>
+      </w:pPr>
+      <w:r>
+        <w:rPr>
+          <w:rFonts w:ascii="TH SarabunPSK" w:hAnsi="TH SarabunPSK" w:cs="TH SarabunPSK"/>
+          <w:sz w:val="32"/>
+          <w:szCs w:val="32"/>
+        </w:rPr>
+        <w:t>Height: 14</w:t>
+      </w:r>
+    </w:p>
+    <w:p>
+      <w:pPr>
+        <w:pStyle w:val="ListParagraph"/>
+        <w:numPr>
+          <w:ilvl w:val="0"/>
+          <w:numId w:val="1"/>
+        </w:numPr>
+        <w:rPr>
+          <w:rFonts w:ascii="TH SarabunPSK" w:hAnsi="TH SarabunPSK" w:cs="TH SarabunPSK"/>
+          <w:sz w:val="32"/>
+          <w:szCs w:val="32"/>
+        </w:rPr>
+      </w:pPr>
+      <w:r>
+        <w:rPr>
+          <w:rFonts w:ascii="TH SarabunPSK" w:hAnsi="TH SarabunPSK" w:cs="TH SarabunPSK"/>
+          <w:sz w:val="32"/>
+          <w:szCs w:val="32"/>
+        </w:rPr>
+        <w:t>Carnivore</w:t>
+      </w:r>
+    </w:p>
+    <w:p>
+      <w:pPr>
+        <w:pStyle w:val="ListParagraph"/>
+        <w:numPr>
+          <w:ilvl w:val="1"/>
+          <w:numId w:val="1"/>
+        </w:numPr>
+        <w:rPr>
+          <w:rFonts w:ascii="TH SarabunPSK" w:hAnsi="TH SarabunPSK" w:cs="TH SarabunPSK"/>
+          <w:sz w:val="32"/>
+          <w:szCs w:val="32"/>
+        </w:rPr>
+      </w:pPr>
+      <w:r>
+        <w:rPr>
+          <w:rFonts w:ascii="TH SarabunPSK" w:hAnsi="TH SarabunPSK" w:cs="TH SarabunPSK"/>
+          <w:sz w:val="32"/>
+          <w:szCs w:val="32"/>
+        </w:rPr>
+        <w:t>Width: 76</w:t>
+      </w:r>
+    </w:p>
+    <w:p>
+      <w:pPr>
+        <w:pStyle w:val="ListParagraph"/>
+        <w:numPr>
+          <w:ilvl w:val="1"/>
+          <w:numId w:val="1"/>
+        </w:numPr>
+        <w:rPr>
+          <w:rFonts w:ascii="TH SarabunPSK" w:hAnsi="TH SarabunPSK" w:cs="TH SarabunPSK"/>
+          <w:sz w:val="32"/>
+          <w:szCs w:val="32"/>
+        </w:rPr>
+      </w:pPr>
+      <w:r>
+        <w:rPr>
+          <w:rFonts w:ascii="TH SarabunPSK" w:hAnsi="TH SarabunPSK" w:cs="TH SarabunPSK"/>
+          <w:sz w:val="32"/>
+          <w:szCs w:val="32"/>
+        </w:rPr>
+        <w:t>Height: 66</w:t>
+      </w:r>
+    </w:p>
+    <w:p>
+      <w:pPr>
+        <w:pStyle w:val="ListParagraph"/>
+        <w:numPr>
+          <w:ilvl w:val="0"/>
+          <w:numId w:val="1"/>
+        </w:numPr>
+        <w:rPr>
+          <w:rFonts w:ascii="TH SarabunPSK" w:hAnsi="TH SarabunPSK" w:cs="TH SarabunPSK"/>
+          <w:sz w:val="32"/>
+          <w:szCs w:val="32"/>
+        </w:rPr>
+      </w:pPr>
+      <w:r>
+        <w:rPr>
+          <w:rFonts w:ascii="TH SarabunPSK" w:hAnsi="TH SarabunPSK" w:cs="TH SarabunPSK"/>
+          <w:sz w:val="32"/>
+          <w:szCs w:val="32"/>
+        </w:rPr>
+        <w:t>Star Catcher</w:t>
+      </w:r>
+    </w:p>
+    <w:p>
+      <w:pPr>
+        <w:pStyle w:val="ListParagraph"/>
+        <w:numPr>
+          <w:ilvl w:val="1"/>
+          <w:numId w:val="1"/>
+        </w:numPr>
+        <w:rPr>
+          <w:rFonts w:ascii="TH SarabunPSK" w:hAnsi="TH SarabunPSK" w:cs="TH SarabunPSK"/>
+          <w:sz w:val="32"/>
+          <w:szCs w:val="32"/>
+        </w:rPr>
+      </w:pPr>
+      <w:r>
+        <w:rPr>
+          <w:rFonts w:ascii="TH SarabunPSK" w:hAnsi="TH SarabunPSK" w:cs="TH SarabunPSK"/>
+          <w:sz w:val="32"/>
+          <w:szCs w:val="32"/>
+        </w:rPr>
+        <w:t>Width: 53</w:t>
+      </w:r>
+    </w:p>
+    <w:p>
+      <w:pPr>
+        <w:pStyle w:val="ListParagraph"/>
+        <w:numPr>
+          <w:ilvl w:val="1"/>
+          <w:numId w:val="1"/>
+        </w:numPr>
+        <w:rPr>
+          <w:rFonts w:ascii="TH SarabunPSK" w:hAnsi="TH SarabunPSK" w:cs="TH SarabunPSK"/>
+          <w:sz w:val="32"/>
+          <w:szCs w:val="32"/>
+        </w:rPr>
+      </w:pPr>
+      <w:r>
+        <w:rPr>
+          <w:rFonts w:ascii="TH SarabunPSK" w:hAnsi="TH SarabunPSK" w:cs="TH SarabunPSK"/>
+          <w:sz w:val="32"/>
+          <w:szCs w:val="32"/>
+        </w:rPr>
+        <w:t>Height: 66</w:t>
+      </w:r>
+    </w:p>
+    <w:p>
+      <w:pPr>
+        <w:pStyle w:val="ListParagraph"/>
+        <w:numPr>
+          <w:ilvl w:val="0"/>
+          <w:numId w:val="1"/>
+        </w:numPr>
+        <w:rPr>
+          <w:rFonts w:ascii="TH SarabunPSK" w:hAnsi="TH SarabunPSK" w:cs="TH SarabunPSK"/>
+          <w:sz w:val="32"/>
+          <w:szCs w:val="32"/>
+        </w:rPr>
+      </w:pPr>
+      <w:r>
+        <w:rPr>
+          <w:rFonts w:ascii="TH SarabunPSK" w:hAnsi="TH SarabunPSK" w:cs="TH SarabunPSK"/>
+          <w:sz w:val="32"/>
+          <w:szCs w:val="32"/>
+        </w:rPr>
+        <w:t>Guppy Cruncher</w:t>
+      </w:r>
+    </w:p>
+    <w:p>
+      <w:pPr>
+        <w:pStyle w:val="ListParagraph"/>
+        <w:numPr>
+          <w:ilvl w:val="1"/>
+          <w:numId w:val="1"/>
+        </w:numPr>
+        <w:rPr>
+          <w:rFonts w:ascii="TH SarabunPSK" w:hAnsi="TH SarabunPSK" w:cs="TH SarabunPSK"/>
+          <w:sz w:val="32"/>
+          <w:szCs w:val="32"/>
+        </w:rPr>
+      </w:pPr>
+      <w:r>
+        <w:rPr>
+          <w:rFonts w:ascii="TH SarabunPSK" w:hAnsi="TH SarabunPSK" w:cs="TH SarabunPSK"/>
+          <w:sz w:val="32"/>
+          <w:szCs w:val="32"/>
+        </w:rPr>
+        <w:t>Width: 66</w:t>
+      </w:r>
+    </w:p>
+    <w:p>
+      <w:pPr>
+        <w:pStyle w:val="ListParagraph"/>
+        <w:numPr>
+          <w:ilvl w:val="1"/>
+          <w:numId w:val="1"/>
+        </w:numPr>
+        <w:rPr>
+          <w:rFonts w:ascii="TH SarabunPSK" w:hAnsi="TH SarabunPSK" w:cs="TH SarabunPSK"/>
+          <w:sz w:val="32"/>
+          <w:szCs w:val="32"/>
+        </w:rPr>
+      </w:pPr>
+      <w:r>
+        <w:rPr>
+          <w:rFonts w:ascii="TH SarabunPSK" w:hAnsi="TH SarabunPSK" w:cs="TH SarabunPSK"/>
+          <w:sz w:val="32"/>
+          <w:szCs w:val="32"/>
+        </w:rPr>
+        <w:t>Height: 69</w:t>
+      </w:r>
+    </w:p>
+    <w:p>
+      <w:pPr>
+        <w:pStyle w:val="ListParagraph"/>
+        <w:numPr>
+          <w:ilvl w:val="0"/>
+          <w:numId w:val="1"/>
+        </w:numPr>
+        <w:rPr>
+          <w:rFonts w:ascii="TH SarabunPSK" w:hAnsi="TH SarabunPSK" w:cs="TH SarabunPSK"/>
+          <w:sz w:val="32"/>
+          <w:szCs w:val="32"/>
+        </w:rPr>
+      </w:pPr>
+      <w:r>
+        <w:rPr>
+          <w:rFonts w:ascii="TH SarabunPSK" w:hAnsi="TH SarabunPSK" w:cs="TH SarabunPSK"/>
+          <w:sz w:val="32"/>
+          <w:szCs w:val="32"/>
+        </w:rPr>
+        <w:t xml:space="preserve">Beetle </w:t>
+      </w:r>
+      <w:r>
+        <w:rPr>
+          <w:rFonts w:ascii="TH SarabunPSK" w:hAnsi="TH SarabunPSK" w:cs="TH SarabunPSK"/>
+          <w:sz w:val="32"/>
+          <w:szCs w:val="32"/>
+        </w:rPr>
+        <w:t>Muncher</w:t>
+      </w:r>
+    </w:p>
+    <w:p>
+      <w:pPr>
+        <w:pStyle w:val="ListParagraph"/>
+        <w:numPr>
+          <w:ilvl w:val="1"/>
+          <w:numId w:val="1"/>
+        </w:numPr>
+        <w:rPr>
+          <w:rFonts w:ascii="TH SarabunPSK" w:hAnsi="TH SarabunPSK" w:cs="TH SarabunPSK"/>
+          <w:sz w:val="32"/>
+          <w:szCs w:val="32"/>
+        </w:rPr>
+      </w:pPr>
+      <w:r>
+        <w:rPr>
+          <w:rFonts w:ascii="TH SarabunPSK" w:hAnsi="TH SarabunPSK" w:cs="TH SarabunPSK"/>
+          <w:sz w:val="32"/>
+          <w:szCs w:val="32"/>
+        </w:rPr>
+        <w:t>Width: 67</w:t>
+      </w:r>
+    </w:p>
+    <w:p>
+      <w:pPr>
+        <w:pStyle w:val="ListParagraph"/>
+        <w:numPr>
+          <w:ilvl w:val="1"/>
+          <w:numId w:val="1"/>
+        </w:numPr>
+        <w:rPr>
+          <w:rFonts w:ascii="TH SarabunPSK" w:hAnsi="TH SarabunPSK" w:cs="TH SarabunPSK"/>
+          <w:sz w:val="32"/>
+          <w:szCs w:val="32"/>
+        </w:rPr>
+      </w:pPr>
+      <w:r>
+        <w:rPr>
+          <w:rFonts w:ascii="TH SarabunPSK" w:hAnsi="TH SarabunPSK" w:cs="TH SarabunPSK"/>
+          <w:sz w:val="32"/>
+          <w:szCs w:val="32"/>
+        </w:rPr>
+        <w:t>Height: 74</w:t>
+      </w:r>
+    </w:p>
+    <w:p>
+      <w:pPr>
+        <w:pStyle w:val="ListParagraph"/>
+        <w:numPr>
+          <w:ilvl w:val="0"/>
+          <w:numId w:val="1"/>
+        </w:numPr>
+        <w:rPr>
+          <w:rFonts w:ascii="TH SarabunPSK" w:hAnsi="TH SarabunPSK" w:cs="TH SarabunPSK"/>
+          <w:sz w:val="32"/>
+          <w:szCs w:val="32"/>
+        </w:rPr>
+      </w:pPr>
+      <w:r>
+        <w:rPr>
+          <w:rFonts w:ascii="TH SarabunPSK" w:hAnsi="TH SarabunPSK" w:cs="TH SarabunPSK"/>
+          <w:sz w:val="32"/>
+          <w:szCs w:val="32"/>
+        </w:rPr>
+        <w:t>Ultravore</w:t>
+      </w:r>
+    </w:p>
+    <w:p>
+      <w:pPr>
+        <w:pStyle w:val="ListParagraph"/>
+        <w:numPr>
+          <w:ilvl w:val="1"/>
+          <w:numId w:val="1"/>
+        </w:numPr>
+        <w:rPr>
+          <w:rFonts w:ascii="TH SarabunPSK" w:hAnsi="TH SarabunPSK" w:cs="TH SarabunPSK"/>
+          <w:sz w:val="32"/>
+          <w:szCs w:val="32"/>
+        </w:rPr>
+      </w:pPr>
+      <w:r>
+        <w:rPr>
+          <w:rFonts w:ascii="TH SarabunPSK" w:hAnsi="TH SarabunPSK" w:cs="TH SarabunPSK"/>
+          <w:sz w:val="32"/>
+          <w:szCs w:val="32"/>
+        </w:rPr>
+        <w:t>Width: 143</w:t>
+      </w:r>
+    </w:p>
+    <w:p>
+      <w:pPr>
+        <w:pStyle w:val="ListParagraph"/>
+        <w:numPr>
+          <w:ilvl w:val="1"/>
+          <w:numId w:val="1"/>
+        </w:numPr>
+        <w:rPr>
+          <w:rFonts w:ascii="TH SarabunPSK" w:hAnsi="TH SarabunPSK" w:cs="TH SarabunPSK"/>
+          <w:sz w:val="32"/>
+          <w:szCs w:val="32"/>
+        </w:rPr>
+      </w:pPr>
+      <w:r>
+        <w:rPr>
+          <w:rFonts w:ascii="TH SarabunPSK" w:hAnsi="TH SarabunPSK" w:cs="TH SarabunPSK"/>
+          <w:sz w:val="32"/>
+          <w:szCs w:val="32"/>
+        </w:rPr>
+        <w:t>Height: 103</w:t>
+      </w:r>
+    </w:p>
+    <w:p>
+      <w:pPr>
+        <w:pStyle w:val="ListParagraph"/>
+        <w:numPr>
+          <w:ilvl w:val="0"/>
+          <w:numId w:val="1"/>
+        </w:numPr>
+        <w:rPr>
+          <w:rFonts w:ascii="TH SarabunPSK" w:hAnsi="TH SarabunPSK" w:cs="TH SarabunPSK"/>
+          <w:sz w:val="32"/>
+          <w:szCs w:val="32"/>
+        </w:rPr>
+      </w:pPr>
+      <w:r>
+        <w:rPr>
+          <w:rFonts w:ascii="TH SarabunPSK" w:hAnsi="TH SarabunPSK" w:cs="TH SarabunPSK"/>
+          <w:sz w:val="32"/>
+          <w:szCs w:val="32"/>
+        </w:rPr>
+        <w:t>Breeder</w:t>
+      </w:r>
+    </w:p>
+    <w:p>
+      <w:pPr>
+        <w:pStyle w:val="ListParagraph"/>
+        <w:numPr>
+          <w:ilvl w:val="1"/>
+          <w:numId w:val="1"/>
+        </w:numPr>
+        <w:rPr>
+          <w:rFonts w:ascii="TH SarabunPSK" w:hAnsi="TH SarabunPSK" w:cs="TH SarabunPSK"/>
+          <w:sz w:val="32"/>
+          <w:szCs w:val="32"/>
+        </w:rPr>
+      </w:pPr>
+      <w:r>
+        <w:rPr>
+          <w:rFonts w:ascii="TH SarabunPSK" w:hAnsi="TH SarabunPSK" w:cs="TH SarabunPSK"/>
+          <w:sz w:val="32"/>
+          <w:szCs w:val="32"/>
+        </w:rPr>
+        <w:t>Baby</w:t>
+      </w:r>
+    </w:p>
+    <w:p>
+      <w:pPr>
+        <w:pStyle w:val="ListParagraph"/>
+        <w:numPr>
+          <w:ilvl w:val="2"/>
+          <w:numId w:val="1"/>
+        </w:numPr>
+        <w:rPr>
+          <w:rFonts w:ascii="TH SarabunPSK" w:hAnsi="TH SarabunPSK" w:cs="TH SarabunPSK"/>
+          <w:sz w:val="32"/>
+          <w:szCs w:val="32"/>
+        </w:rPr>
+      </w:pPr>
+      <w:r>
+        <w:rPr>
+          <w:rFonts w:ascii="TH SarabunPSK" w:hAnsi="TH SarabunPSK" w:cs="TH SarabunPSK"/>
+          <w:sz w:val="32"/>
+          <w:szCs w:val="32"/>
+        </w:rPr>
+        <w:t>Width: 46</w:t>
+      </w:r>
+    </w:p>
+    <w:p>
+      <w:pPr>
+        <w:pStyle w:val="ListParagraph"/>
+        <w:numPr>
+          <w:ilvl w:val="2"/>
+          <w:numId w:val="1"/>
+        </w:numPr>
+        <w:rPr>
+          <w:rFonts w:ascii="TH SarabunPSK" w:hAnsi="TH SarabunPSK" w:cs="TH SarabunPSK"/>
+          <w:sz w:val="32"/>
+          <w:szCs w:val="32"/>
+        </w:rPr>
+      </w:pPr>
+      <w:r>
+        <w:rPr>
+          <w:rFonts w:ascii="TH SarabunPSK" w:hAnsi="TH SarabunPSK" w:cs="TH SarabunPSK"/>
+          <w:sz w:val="32"/>
+          <w:szCs w:val="32"/>
+        </w:rPr>
+        <w:t>Height: 42</w:t>
+      </w:r>
+    </w:p>
+    <w:p>
+      <w:pPr>
+        <w:pStyle w:val="ListParagraph"/>
+        <w:numPr>
+          <w:ilvl w:val="1"/>
+          <w:numId w:val="1"/>
+        </w:numPr>
+        <w:rPr>
+          <w:rFonts w:ascii="TH SarabunPSK" w:hAnsi="TH SarabunPSK" w:cs="TH SarabunPSK"/>
+          <w:sz w:val="32"/>
+          <w:szCs w:val="32"/>
+        </w:rPr>
+      </w:pPr>
+      <w:r>
+        <w:rPr>
+          <w:rFonts w:ascii="TH SarabunPSK" w:hAnsi="TH SarabunPSK" w:cs="TH SarabunPSK"/>
+          <w:sz w:val="32"/>
+          <w:szCs w:val="32"/>
+        </w:rPr>
+        <w:t>Medium</w:t>
+      </w:r>
+    </w:p>
+    <w:p>
+      <w:pPr>
+        <w:pStyle w:val="ListParagraph"/>
+        <w:numPr>
+          <w:ilvl w:val="2"/>
+          <w:numId w:val="1"/>
+        </w:numPr>
+        <w:rPr>
+          <w:rFonts w:ascii="TH SarabunPSK" w:hAnsi="TH SarabunPSK" w:cs="TH SarabunPSK"/>
+          <w:sz w:val="32"/>
+          <w:szCs w:val="32"/>
+        </w:rPr>
+      </w:pPr>
+      <w:r>
+        <w:rPr>
+          <w:rFonts w:ascii="TH SarabunPSK" w:hAnsi="TH SarabunPSK" w:cs="TH SarabunPSK"/>
+          <w:sz w:val="32"/>
+          <w:szCs w:val="32"/>
+        </w:rPr>
+        <w:t>Width: 61</w:t>
+      </w:r>
+    </w:p>
+    <w:p>
+      <w:pPr>
+        <w:pStyle w:val="ListParagraph"/>
+        <w:numPr>
+          <w:ilvl w:val="2"/>
+          <w:numId w:val="1"/>
+        </w:numPr>
+        <w:rPr>
+          <w:rFonts w:ascii="TH SarabunPSK" w:hAnsi="TH SarabunPSK" w:cs="TH SarabunPSK"/>
+          <w:sz w:val="32"/>
+          <w:szCs w:val="32"/>
+        </w:rPr>
+      </w:pPr>
+      <w:r>
+        <w:rPr>
+          <w:rFonts w:ascii="TH SarabunPSK" w:hAnsi="TH SarabunPSK" w:cs="TH SarabunPSK"/>
+          <w:sz w:val="32"/>
+          <w:szCs w:val="32"/>
+        </w:rPr>
+        <w:t>Height: 52</w:t>
+      </w:r>
+    </w:p>
+    <w:p>
+      <w:pPr>
+        <w:pStyle w:val="ListParagraph"/>
+        <w:numPr>
+          <w:ilvl w:val="1"/>
+          <w:numId w:val="1"/>
+        </w:numPr>
+        <w:rPr>
+          <w:rFonts w:ascii="TH SarabunPSK" w:hAnsi="TH SarabunPSK" w:cs="TH SarabunPSK"/>
+          <w:sz w:val="32"/>
+          <w:szCs w:val="32"/>
+        </w:rPr>
+      </w:pPr>
+      <w:r>
+        <w:rPr>
+          <w:rFonts w:ascii="TH SarabunPSK" w:hAnsi="TH SarabunPSK" w:cs="TH SarabunPSK"/>
+          <w:sz w:val="32"/>
+          <w:szCs w:val="32"/>
+        </w:rPr>
+        <w:t>Adult</w:t>
+      </w:r>
+    </w:p>
+    <w:p>
+      <w:pPr>
+        <w:pStyle w:val="ListParagraph"/>
+        <w:numPr>
+          <w:ilvl w:val="2"/>
+          <w:numId w:val="1"/>
+        </w:numPr>
+        <w:rPr>
+          <w:rFonts w:ascii="TH SarabunPSK" w:hAnsi="TH SarabunPSK" w:cs="TH SarabunPSK"/>
+          <w:sz w:val="32"/>
+          <w:szCs w:val="32"/>
+        </w:rPr>
+      </w:pPr>
+      <w:r>
+        <w:rPr>
+          <w:rFonts w:ascii="TH SarabunPSK" w:hAnsi="TH SarabunPSK" w:cs="TH SarabunPSK"/>
+          <w:sz w:val="32"/>
+          <w:szCs w:val="32"/>
+        </w:rPr>
         <w:lastRenderedPageBreak/>
-        <w:t>Width: 8</w:t>
-      </w:r>
-    </w:p>
-    <w:p>
-      <w:pPr>
-        <w:pStyle w:val="ListParagraph"/>
-        <w:numPr>
-          <w:ilvl w:val="1"/>
-          <w:numId w:val="1"/>
-        </w:numPr>
-        <w:rPr>
-          <w:rFonts w:ascii="TH SarabunPSK" w:hAnsi="TH SarabunPSK" w:cs="TH SarabunPSK"/>
-          <w:sz w:val="32"/>
-          <w:szCs w:val="32"/>
-        </w:rPr>
-      </w:pPr>
-      <w:r>
-        <w:rPr>
-          <w:rFonts w:ascii="TH SarabunPSK" w:hAnsi="TH SarabunPSK" w:cs="TH SarabunPSK"/>
-          <w:sz w:val="32"/>
-          <w:szCs w:val="32"/>
-        </w:rPr>
-        <w:t>Height: 14</w:t>
-      </w:r>
-    </w:p>
-    <w:p>
-      <w:pPr>
-        <w:pStyle w:val="ListParagraph"/>
-        <w:numPr>
-          <w:ilvl w:val="0"/>
-          <w:numId w:val="1"/>
-        </w:numPr>
-        <w:rPr>
-          <w:rFonts w:ascii="TH SarabunPSK" w:hAnsi="TH SarabunPSK" w:cs="TH SarabunPSK"/>
-          <w:sz w:val="32"/>
-          <w:szCs w:val="32"/>
-        </w:rPr>
-      </w:pPr>
-      <w:r>
-        <w:rPr>
-          <w:rFonts w:ascii="TH SarabunPSK" w:hAnsi="TH SarabunPSK" w:cs="TH SarabunPSK"/>
-          <w:sz w:val="32"/>
-          <w:szCs w:val="32"/>
-        </w:rPr>
-        <w:t>Carnivore</w:t>
-      </w:r>
-    </w:p>
-    <w:p>
-      <w:pPr>
-        <w:pStyle w:val="ListParagraph"/>
-        <w:numPr>
-          <w:ilvl w:val="1"/>
-          <w:numId w:val="1"/>
-        </w:numPr>
-        <w:rPr>
-          <w:rFonts w:ascii="TH SarabunPSK" w:hAnsi="TH SarabunPSK" w:cs="TH SarabunPSK"/>
-          <w:sz w:val="32"/>
-          <w:szCs w:val="32"/>
-        </w:rPr>
-      </w:pPr>
-      <w:r>
-        <w:rPr>
-          <w:rFonts w:ascii="TH SarabunPSK" w:hAnsi="TH SarabunPSK" w:cs="TH SarabunPSK"/>
-          <w:sz w:val="32"/>
-          <w:szCs w:val="32"/>
-        </w:rPr>
-        <w:t>Width: 76</w:t>
-      </w:r>
-    </w:p>
-    <w:p>
-      <w:pPr>
-        <w:pStyle w:val="ListParagraph"/>
-        <w:numPr>
-          <w:ilvl w:val="1"/>
-          <w:numId w:val="1"/>
-        </w:numPr>
-        <w:rPr>
-          <w:rFonts w:ascii="TH SarabunPSK" w:hAnsi="TH SarabunPSK" w:cs="TH SarabunPSK"/>
-          <w:sz w:val="32"/>
-          <w:szCs w:val="32"/>
-        </w:rPr>
-      </w:pPr>
-      <w:r>
-        <w:rPr>
-          <w:rFonts w:ascii="TH SarabunPSK" w:hAnsi="TH SarabunPSK" w:cs="TH SarabunPSK"/>
-          <w:sz w:val="32"/>
-          <w:szCs w:val="32"/>
-        </w:rPr>
-        <w:t>Height: 66</w:t>
-      </w:r>
-    </w:p>
-    <w:p>
-      <w:pPr>
-        <w:pStyle w:val="ListParagraph"/>
-        <w:numPr>
-          <w:ilvl w:val="0"/>
-          <w:numId w:val="1"/>
-        </w:numPr>
-        <w:rPr>
-          <w:rFonts w:ascii="TH SarabunPSK" w:hAnsi="TH SarabunPSK" w:cs="TH SarabunPSK"/>
-          <w:sz w:val="32"/>
-          <w:szCs w:val="32"/>
-        </w:rPr>
-      </w:pPr>
-      <w:r>
-        <w:rPr>
-          <w:rFonts w:ascii="TH SarabunPSK" w:hAnsi="TH SarabunPSK" w:cs="TH SarabunPSK"/>
-          <w:sz w:val="32"/>
-          <w:szCs w:val="32"/>
-        </w:rPr>
-        <w:t>Star Catcher</w:t>
-      </w:r>
-    </w:p>
-    <w:p>
-      <w:pPr>
-        <w:pStyle w:val="ListParagraph"/>
-        <w:numPr>
-          <w:ilvl w:val="1"/>
-          <w:numId w:val="1"/>
-        </w:numPr>
-        <w:rPr>
-          <w:rFonts w:ascii="TH SarabunPSK" w:hAnsi="TH SarabunPSK" w:cs="TH SarabunPSK"/>
-          <w:sz w:val="32"/>
-          <w:szCs w:val="32"/>
-        </w:rPr>
-      </w:pPr>
-      <w:r>
-        <w:rPr>
-          <w:rFonts w:ascii="TH SarabunPSK" w:hAnsi="TH SarabunPSK" w:cs="TH SarabunPSK"/>
-          <w:sz w:val="32"/>
-          <w:szCs w:val="32"/>
-        </w:rPr>
-        <w:t>Width: 53</w:t>
-      </w:r>
-    </w:p>
-    <w:p>
-      <w:pPr>
-        <w:pStyle w:val="ListParagraph"/>
-        <w:numPr>
-          <w:ilvl w:val="1"/>
-          <w:numId w:val="1"/>
-        </w:numPr>
-        <w:rPr>
-          <w:rFonts w:ascii="TH SarabunPSK" w:hAnsi="TH SarabunPSK" w:cs="TH SarabunPSK"/>
-          <w:sz w:val="32"/>
-          <w:szCs w:val="32"/>
-        </w:rPr>
-      </w:pPr>
-      <w:r>
-        <w:rPr>
-          <w:rFonts w:ascii="TH SarabunPSK" w:hAnsi="TH SarabunPSK" w:cs="TH SarabunPSK"/>
-          <w:sz w:val="32"/>
-          <w:szCs w:val="32"/>
-        </w:rPr>
-        <w:t>Height: 66</w:t>
-      </w:r>
-    </w:p>
-    <w:p>
-      <w:pPr>
-        <w:pStyle w:val="ListParagraph"/>
-        <w:numPr>
-          <w:ilvl w:val="0"/>
-          <w:numId w:val="1"/>
-        </w:numPr>
-        <w:rPr>
-          <w:rFonts w:ascii="TH SarabunPSK" w:hAnsi="TH SarabunPSK" w:cs="TH SarabunPSK"/>
-          <w:sz w:val="32"/>
-          <w:szCs w:val="32"/>
-        </w:rPr>
-      </w:pPr>
-      <w:r>
-        <w:rPr>
-          <w:rFonts w:ascii="TH SarabunPSK" w:hAnsi="TH SarabunPSK" w:cs="TH SarabunPSK"/>
-          <w:sz w:val="32"/>
-          <w:szCs w:val="32"/>
-        </w:rPr>
-        <w:t>Guppy Cruncher</w:t>
-      </w:r>
-    </w:p>
-    <w:p>
-      <w:pPr>
-        <w:pStyle w:val="ListParagraph"/>
-        <w:numPr>
-          <w:ilvl w:val="1"/>
-          <w:numId w:val="1"/>
-        </w:numPr>
-        <w:rPr>
-          <w:rFonts w:ascii="TH SarabunPSK" w:hAnsi="TH SarabunPSK" w:cs="TH SarabunPSK"/>
-          <w:sz w:val="32"/>
-          <w:szCs w:val="32"/>
-        </w:rPr>
-      </w:pPr>
-      <w:r>
-        <w:rPr>
-          <w:rFonts w:ascii="TH SarabunPSK" w:hAnsi="TH SarabunPSK" w:cs="TH SarabunPSK"/>
-          <w:sz w:val="32"/>
-          <w:szCs w:val="32"/>
-        </w:rPr>
-        <w:t>Width: 66</w:t>
-      </w:r>
-    </w:p>
-    <w:p>
-      <w:pPr>
-        <w:pStyle w:val="ListParagraph"/>
-        <w:numPr>
-          <w:ilvl w:val="1"/>
-          <w:numId w:val="1"/>
-        </w:numPr>
-        <w:rPr>
-          <w:rFonts w:ascii="TH SarabunPSK" w:hAnsi="TH SarabunPSK" w:cs="TH SarabunPSK"/>
-          <w:sz w:val="32"/>
-          <w:szCs w:val="32"/>
-        </w:rPr>
-      </w:pPr>
-      <w:r>
-        <w:rPr>
-          <w:rFonts w:ascii="TH SarabunPSK" w:hAnsi="TH SarabunPSK" w:cs="TH SarabunPSK"/>
-          <w:sz w:val="32"/>
-          <w:szCs w:val="32"/>
-        </w:rPr>
-        <w:t>Height: 69</w:t>
-      </w:r>
-    </w:p>
-    <w:p>
-      <w:pPr>
-        <w:pStyle w:val="ListParagraph"/>
-        <w:numPr>
-          <w:ilvl w:val="0"/>
-          <w:numId w:val="1"/>
-        </w:numPr>
-        <w:rPr>
-          <w:rFonts w:ascii="TH SarabunPSK" w:hAnsi="TH SarabunPSK" w:cs="TH SarabunPSK"/>
-          <w:sz w:val="32"/>
-          <w:szCs w:val="32"/>
-        </w:rPr>
-      </w:pPr>
-      <w:r>
-        <w:rPr>
-          <w:rFonts w:ascii="TH SarabunPSK" w:hAnsi="TH SarabunPSK" w:cs="TH SarabunPSK"/>
-          <w:sz w:val="32"/>
-          <w:szCs w:val="32"/>
-        </w:rPr>
-        <w:t xml:space="preserve">Beetle </w:t>
-      </w:r>
-      <w:r>
-        <w:rPr>
-          <w:rFonts w:ascii="TH SarabunPSK" w:hAnsi="TH SarabunPSK" w:cs="TH SarabunPSK"/>
-          <w:sz w:val="32"/>
-          <w:szCs w:val="32"/>
-        </w:rPr>
-        <w:t>Muncher</w:t>
-      </w:r>
-    </w:p>
-    <w:p>
-      <w:pPr>
-        <w:pStyle w:val="ListParagraph"/>
-        <w:numPr>
-          <w:ilvl w:val="1"/>
-          <w:numId w:val="1"/>
-        </w:numPr>
-        <w:rPr>
-          <w:rFonts w:ascii="TH SarabunPSK" w:hAnsi="TH SarabunPSK" w:cs="TH SarabunPSK"/>
-          <w:sz w:val="32"/>
-          <w:szCs w:val="32"/>
-        </w:rPr>
-      </w:pPr>
-      <w:r>
-        <w:rPr>
-          <w:rFonts w:ascii="TH SarabunPSK" w:hAnsi="TH SarabunPSK" w:cs="TH SarabunPSK"/>
-          <w:sz w:val="32"/>
-          <w:szCs w:val="32"/>
-        </w:rPr>
-        <w:t>Width: 67</w:t>
-      </w:r>
-    </w:p>
-    <w:p>
-      <w:pPr>
-        <w:pStyle w:val="ListParagraph"/>
-        <w:numPr>
-          <w:ilvl w:val="1"/>
-          <w:numId w:val="1"/>
-        </w:numPr>
-        <w:rPr>
-          <w:rFonts w:ascii="TH SarabunPSK" w:hAnsi="TH SarabunPSK" w:cs="TH SarabunPSK"/>
-          <w:sz w:val="32"/>
-          <w:szCs w:val="32"/>
-        </w:rPr>
-      </w:pPr>
-      <w:r>
-        <w:rPr>
-          <w:rFonts w:ascii="TH SarabunPSK" w:hAnsi="TH SarabunPSK" w:cs="TH SarabunPSK"/>
-          <w:sz w:val="32"/>
-          <w:szCs w:val="32"/>
-        </w:rPr>
-        <w:t>Height: 74</w:t>
-      </w:r>
-    </w:p>
-    <w:p>
-      <w:pPr>
-        <w:pStyle w:val="ListParagraph"/>
-        <w:numPr>
-          <w:ilvl w:val="0"/>
-          <w:numId w:val="1"/>
-        </w:numPr>
-        <w:rPr>
-          <w:rFonts w:ascii="TH SarabunPSK" w:hAnsi="TH SarabunPSK" w:cs="TH SarabunPSK"/>
-          <w:sz w:val="32"/>
-          <w:szCs w:val="32"/>
-        </w:rPr>
-      </w:pPr>
-      <w:r>
-        <w:rPr>
-          <w:rFonts w:ascii="TH SarabunPSK" w:hAnsi="TH SarabunPSK" w:cs="TH SarabunPSK"/>
-          <w:sz w:val="32"/>
-          <w:szCs w:val="32"/>
-        </w:rPr>
-        <w:t>Ultravore</w:t>
-      </w:r>
-    </w:p>
-    <w:p>
-      <w:pPr>
-        <w:pStyle w:val="ListParagraph"/>
-        <w:numPr>
-          <w:ilvl w:val="1"/>
-          <w:numId w:val="1"/>
-        </w:numPr>
-        <w:rPr>
-          <w:rFonts w:ascii="TH SarabunPSK" w:hAnsi="TH SarabunPSK" w:cs="TH SarabunPSK"/>
-          <w:sz w:val="32"/>
-          <w:szCs w:val="32"/>
-        </w:rPr>
-      </w:pPr>
-      <w:r>
-        <w:rPr>
-          <w:rFonts w:ascii="TH SarabunPSK" w:hAnsi="TH SarabunPSK" w:cs="TH SarabunPSK"/>
-          <w:sz w:val="32"/>
-          <w:szCs w:val="32"/>
-        </w:rPr>
-        <w:t>Width: 143</w:t>
-      </w:r>
-    </w:p>
-    <w:p>
-      <w:pPr>
-        <w:pStyle w:val="ListParagraph"/>
-        <w:numPr>
-          <w:ilvl w:val="1"/>
-          <w:numId w:val="1"/>
-        </w:numPr>
-        <w:rPr>
-          <w:rFonts w:ascii="TH SarabunPSK" w:hAnsi="TH SarabunPSK" w:cs="TH SarabunPSK"/>
-          <w:sz w:val="32"/>
-          <w:szCs w:val="32"/>
-        </w:rPr>
-      </w:pPr>
-      <w:r>
-        <w:rPr>
-          <w:rFonts w:ascii="TH SarabunPSK" w:hAnsi="TH SarabunPSK" w:cs="TH SarabunPSK"/>
-          <w:sz w:val="32"/>
-          <w:szCs w:val="32"/>
-        </w:rPr>
-        <w:t>Height: 103</w:t>
-      </w:r>
-    </w:p>
-    <w:p>
-      <w:pPr>
-        <w:pStyle w:val="ListParagraph"/>
-        <w:numPr>
-          <w:ilvl w:val="0"/>
-          <w:numId w:val="1"/>
-        </w:numPr>
-        <w:rPr>
-          <w:rFonts w:ascii="TH SarabunPSK" w:hAnsi="TH SarabunPSK" w:cs="TH SarabunPSK"/>
-          <w:sz w:val="32"/>
-          <w:szCs w:val="32"/>
-        </w:rPr>
-      </w:pPr>
-      <w:r>
-        <w:rPr>
-          <w:rFonts w:ascii="TH SarabunPSK" w:hAnsi="TH SarabunPSK" w:cs="TH SarabunPSK"/>
-          <w:sz w:val="32"/>
-          <w:szCs w:val="32"/>
-        </w:rPr>
-        <w:t>Breeder</w:t>
-      </w:r>
-    </w:p>
-    <w:p>
-      <w:pPr>
-        <w:pStyle w:val="ListParagraph"/>
-        <w:numPr>
-          <w:ilvl w:val="1"/>
-          <w:numId w:val="1"/>
-        </w:numPr>
-        <w:rPr>
-          <w:rFonts w:ascii="TH SarabunPSK" w:hAnsi="TH SarabunPSK" w:cs="TH SarabunPSK"/>
-          <w:sz w:val="32"/>
-          <w:szCs w:val="32"/>
-        </w:rPr>
-      </w:pPr>
-      <w:r>
-        <w:rPr>
-          <w:rFonts w:ascii="TH SarabunPSK" w:hAnsi="TH SarabunPSK" w:cs="TH SarabunPSK"/>
-          <w:sz w:val="32"/>
-          <w:szCs w:val="32"/>
-        </w:rPr>
-        <w:t>Baby</w:t>
-      </w:r>
-    </w:p>
-    <w:p>
-      <w:pPr>
-        <w:pStyle w:val="ListParagraph"/>
-        <w:numPr>
-          <w:ilvl w:val="2"/>
-          <w:numId w:val="1"/>
-        </w:numPr>
-        <w:rPr>
-          <w:rFonts w:ascii="TH SarabunPSK" w:hAnsi="TH SarabunPSK" w:cs="TH SarabunPSK"/>
-          <w:sz w:val="32"/>
-          <w:szCs w:val="32"/>
-        </w:rPr>
-      </w:pPr>
-      <w:r>
-        <w:rPr>
-          <w:rFonts w:ascii="TH SarabunPSK" w:hAnsi="TH SarabunPSK" w:cs="TH SarabunPSK"/>
-          <w:sz w:val="32"/>
-          <w:szCs w:val="32"/>
-        </w:rPr>
-        <w:t>Width: 46</w:t>
-      </w:r>
-    </w:p>
-    <w:p>
-      <w:pPr>
-        <w:pStyle w:val="ListParagraph"/>
-        <w:numPr>
-          <w:ilvl w:val="2"/>
-          <w:numId w:val="1"/>
-        </w:numPr>
-        <w:rPr>
-          <w:rFonts w:ascii="TH SarabunPSK" w:hAnsi="TH SarabunPSK" w:cs="TH SarabunPSK"/>
-          <w:sz w:val="32"/>
-          <w:szCs w:val="32"/>
-        </w:rPr>
-      </w:pPr>
-      <w:r>
-        <w:rPr>
-          <w:rFonts w:ascii="TH SarabunPSK" w:hAnsi="TH SarabunPSK" w:cs="TH SarabunPSK"/>
-          <w:sz w:val="32"/>
-          <w:szCs w:val="32"/>
-        </w:rPr>
-        <w:t>Height: 42</w:t>
-      </w:r>
-    </w:p>
-    <w:p>
-      <w:pPr>
-        <w:pStyle w:val="ListParagraph"/>
-        <w:numPr>
-          <w:ilvl w:val="1"/>
-          <w:numId w:val="1"/>
-        </w:numPr>
-        <w:rPr>
-          <w:rFonts w:ascii="TH SarabunPSK" w:hAnsi="TH SarabunPSK" w:cs="TH SarabunPSK"/>
-          <w:sz w:val="32"/>
-          <w:szCs w:val="32"/>
-        </w:rPr>
-      </w:pPr>
-      <w:r>
-        <w:rPr>
-          <w:rFonts w:ascii="TH SarabunPSK" w:hAnsi="TH SarabunPSK" w:cs="TH SarabunPSK"/>
-          <w:sz w:val="32"/>
-          <w:szCs w:val="32"/>
-        </w:rPr>
-        <w:t>Medium</w:t>
-      </w:r>
-    </w:p>
-    <w:p>
-      <w:pPr>
-        <w:pStyle w:val="ListParagraph"/>
-        <w:numPr>
-          <w:ilvl w:val="2"/>
-          <w:numId w:val="1"/>
-        </w:numPr>
-        <w:rPr>
-          <w:rFonts w:ascii="TH SarabunPSK" w:hAnsi="TH SarabunPSK" w:cs="TH SarabunPSK"/>
-          <w:sz w:val="32"/>
-          <w:szCs w:val="32"/>
-        </w:rPr>
-      </w:pPr>
-      <w:r>
-        <w:rPr>
-          <w:rFonts w:ascii="TH SarabunPSK" w:hAnsi="TH SarabunPSK" w:cs="TH SarabunPSK"/>
-          <w:sz w:val="32"/>
-          <w:szCs w:val="32"/>
-        </w:rPr>
-        <w:t>Width: 61</w:t>
-      </w:r>
-    </w:p>
-    <w:p>
-      <w:pPr>
-        <w:pStyle w:val="ListParagraph"/>
-        <w:numPr>
-          <w:ilvl w:val="2"/>
-          <w:numId w:val="1"/>
-        </w:numPr>
-        <w:rPr>
-          <w:rFonts w:ascii="TH SarabunPSK" w:hAnsi="TH SarabunPSK" w:cs="TH SarabunPSK"/>
-          <w:sz w:val="32"/>
-          <w:szCs w:val="32"/>
-        </w:rPr>
-      </w:pPr>
-      <w:r>
-        <w:rPr>
-          <w:rFonts w:ascii="TH SarabunPSK" w:hAnsi="TH SarabunPSK" w:cs="TH SarabunPSK"/>
-          <w:sz w:val="32"/>
-          <w:szCs w:val="32"/>
-        </w:rPr>
-        <w:t>Height: 52</w:t>
-      </w:r>
-    </w:p>
-    <w:p>
-      <w:pPr>
-        <w:pStyle w:val="ListParagraph"/>
-        <w:numPr>
-          <w:ilvl w:val="1"/>
-          <w:numId w:val="1"/>
-        </w:numPr>
-        <w:rPr>
-          <w:rFonts w:ascii="TH SarabunPSK" w:hAnsi="TH SarabunPSK" w:cs="TH SarabunPSK"/>
-          <w:sz w:val="32"/>
-          <w:szCs w:val="32"/>
-        </w:rPr>
-      </w:pPr>
-      <w:r>
-        <w:rPr>
-          <w:rFonts w:ascii="TH SarabunPSK" w:hAnsi="TH SarabunPSK" w:cs="TH SarabunPSK"/>
-          <w:sz w:val="32"/>
-          <w:szCs w:val="32"/>
-        </w:rPr>
-        <w:t>Adult</w:t>
-      </w:r>
-    </w:p>
-    <w:p>
-      <w:pPr>
-        <w:pStyle w:val="ListParagraph"/>
-        <w:numPr>
-          <w:ilvl w:val="2"/>
-          <w:numId w:val="1"/>
-        </w:numPr>
-        <w:rPr>
-          <w:rFonts w:ascii="TH SarabunPSK" w:hAnsi="TH SarabunPSK" w:cs="TH SarabunPSK"/>
-          <w:sz w:val="32"/>
-          <w:szCs w:val="32"/>
-        </w:rPr>
-      </w:pPr>
-      <w:r>
-        <w:rPr>
-          <w:rFonts w:ascii="TH SarabunPSK" w:hAnsi="TH SarabunPSK" w:cs="TH SarabunPSK"/>
-          <w:sz w:val="32"/>
-          <w:szCs w:val="32"/>
-        </w:rPr>
         <w:t>Width: 65</w:t>
       </w:r>
     </w:p>

</xml_diff>